<commit_message>
Login and Validation complete
</commit_message>
<xml_diff>
--- a/Project_flow_documentation.docx
+++ b/Project_flow_documentation.docx
@@ -179,26 +179,10 @@
         </w:numPr>
       </w:pPr>
       <w:r>
-        <w:t xml:space="preserve">Stage files (we </w:t>
-      </w:r>
-      <w:proofErr w:type="gramStart"/>
-      <w:r>
-        <w:t>don’t</w:t>
-      </w:r>
-      <w:proofErr w:type="gramEnd"/>
-      <w:r>
-        <w:t xml:space="preserve"> have anything yet) </w:t>
-      </w:r>
-      <w:r>
-        <w:t xml:space="preserve">with command – “git </w:t>
-      </w:r>
-      <w:proofErr w:type="gramStart"/>
-      <w:r>
-        <w:t>add .</w:t>
-      </w:r>
-      <w:proofErr w:type="gramEnd"/>
-      <w:r>
-        <w:t>”</w:t>
+        <w:t xml:space="preserve">Stage files (we don’t have anything yet) </w:t>
+      </w:r>
+      <w:r>
+        <w:t>with command – “git add .”</w:t>
       </w:r>
     </w:p>
     <w:p>
@@ -210,24 +194,7 @@
         </w:numPr>
       </w:pPr>
       <w:r>
-        <w:t xml:space="preserve">Commit the staged file </w:t>
-      </w:r>
-      <w:r>
-        <w:t xml:space="preserve">files (we </w:t>
-      </w:r>
-      <w:proofErr w:type="gramStart"/>
-      <w:r>
-        <w:t>don’t</w:t>
-      </w:r>
-      <w:proofErr w:type="gramEnd"/>
-      <w:r>
-        <w:t xml:space="preserve"> have anything yet) with command – “git </w:t>
-      </w:r>
-      <w:r>
-        <w:t>commit -m “Initial commit</w:t>
-      </w:r>
-      <w:r>
-        <w:t>”</w:t>
+        <w:t>Commit the staged file files (we don’t have anything yet) with command – “git commit -m “Initial commit”</w:t>
       </w:r>
     </w:p>
     <w:p>
@@ -246,6 +213,157 @@
       </w:pPr>
       <w:r>
         <w:t>Connect Remote repository to local repository.</w:t>
+      </w:r>
+    </w:p>
+    <w:p>
+      <w:pPr>
+        <w:pStyle w:val="ListParagraph"/>
+        <w:numPr>
+          <w:ilvl w:val="0"/>
+          <w:numId w:val="8"/>
+        </w:numPr>
+      </w:pPr>
+      <w:r>
+        <w:t xml:space="preserve">Type command </w:t>
+      </w:r>
+      <w:r>
+        <w:t>“</w:t>
+      </w:r>
+      <w:r>
+        <w:t>git remote add origin “</w:t>
+      </w:r>
+      <w:hyperlink r:id="rId7" w:history="1">
+        <w:r>
+          <w:rPr>
+            <w:rStyle w:val="Hyperlink"/>
+          </w:rPr>
+          <w:t>https://github.com/Shruthi-Karunya/firstProject_Frontend_development.git</w:t>
+        </w:r>
+      </w:hyperlink>
+      <w:r>
+        <w:t>”</w:t>
+      </w:r>
+      <w:r>
+        <w:t>”</w:t>
+      </w:r>
+      <w:r>
+        <w:t xml:space="preserve"> from command prompt and within directory </w:t>
+      </w:r>
+      <w:proofErr w:type="spellStart"/>
+      <w:r>
+        <w:t>myFirstProject_FrontendDev</w:t>
+      </w:r>
+      <w:proofErr w:type="spellEnd"/>
+    </w:p>
+    <w:p>
+      <w:pPr>
+        <w:pStyle w:val="ListParagraph"/>
+        <w:numPr>
+          <w:ilvl w:val="0"/>
+          <w:numId w:val="9"/>
+        </w:numPr>
+      </w:pPr>
+      <w:r>
+        <w:t>Type “git remote -v” to know remote repository URL (fetch and push)</w:t>
+      </w:r>
+    </w:p>
+    <w:p>
+      <w:pPr>
+        <w:pStyle w:val="ListParagraph"/>
+        <w:numPr>
+          <w:ilvl w:val="0"/>
+          <w:numId w:val="9"/>
+        </w:numPr>
+      </w:pPr>
+      <w:r>
+        <w:t>Created and saved document “</w:t>
+      </w:r>
+      <w:proofErr w:type="spellStart"/>
+      <w:r>
+        <w:t>Project_flow_documentation</w:t>
+      </w:r>
+      <w:proofErr w:type="spellEnd"/>
+      <w:r>
+        <w:t>” at local directory D:\</w:t>
+      </w:r>
+      <w:r>
+        <w:t xml:space="preserve"> </w:t>
+      </w:r>
+      <w:proofErr w:type="spellStart"/>
+      <w:r>
+        <w:t>myFirstProject_FrontendDev</w:t>
+      </w:r>
+      <w:proofErr w:type="spellEnd"/>
+    </w:p>
+    <w:p>
+      <w:pPr>
+        <w:pStyle w:val="ListParagraph"/>
+        <w:ind w:left="1440"/>
+      </w:pPr>
+      <w:r>
+        <w:t>This document explains detailed project work.</w:t>
+      </w:r>
+    </w:p>
+    <w:p>
+      <w:pPr>
+        <w:pStyle w:val="ListParagraph"/>
+        <w:numPr>
+          <w:ilvl w:val="0"/>
+          <w:numId w:val="9"/>
+        </w:numPr>
+      </w:pPr>
+      <w:r>
+        <w:t>git add .</w:t>
+      </w:r>
+    </w:p>
+    <w:p>
+      <w:pPr>
+        <w:pStyle w:val="ListParagraph"/>
+        <w:numPr>
+          <w:ilvl w:val="0"/>
+          <w:numId w:val="9"/>
+        </w:numPr>
+      </w:pPr>
+      <w:r>
+        <w:t>git commit -m “initial commit</w:t>
+      </w:r>
+      <w:r>
+        <w:t>1</w:t>
+      </w:r>
+      <w:r>
+        <w:t>”</w:t>
+      </w:r>
+    </w:p>
+    <w:p>
+      <w:pPr>
+        <w:pStyle w:val="ListParagraph"/>
+        <w:numPr>
+          <w:ilvl w:val="0"/>
+          <w:numId w:val="9"/>
+        </w:numPr>
+      </w:pPr>
+      <w:r>
+        <w:t>git push -u origin master (while master is the working branch name. To get current branch run “ git branch” command.</w:t>
+      </w:r>
+    </w:p>
+    <w:p>
+      <w:pPr>
+        <w:pStyle w:val="ListParagraph"/>
+        <w:numPr>
+          <w:ilvl w:val="0"/>
+          <w:numId w:val="9"/>
+        </w:numPr>
+      </w:pPr>
+      <w:r>
+        <w:t xml:space="preserve">Now file </w:t>
+      </w:r>
+      <w:proofErr w:type="spellStart"/>
+      <w:r>
+        <w:t>Project_flow_documentation</w:t>
+      </w:r>
+      <w:proofErr w:type="spellEnd"/>
+      <w:r>
+        <w:t xml:space="preserve"> is pushed to remote repository.</w:t>
       </w:r>
     </w:p>
     <w:p>
@@ -502,6 +620,119 @@
     </w:lvl>
   </w:abstractNum>
   <w:abstractNum w:abstractNumId="2" w15:restartNumberingAfterBreak="0">
+    <w:nsid w:val="2B186AF8"/>
+    <w:multiLevelType w:val="hybridMultilevel"/>
+    <w:tmpl w:val="06F06D26"/>
+    <w:lvl w:ilvl="0" w:tplc="4009000B">
+      <w:start w:val="1"/>
+      <w:numFmt w:val="bullet"/>
+      <w:lvlText w:val=""/>
+      <w:lvlJc w:val="left"/>
+      <w:pPr>
+        <w:ind w:left="1440" w:hanging="360"/>
+      </w:pPr>
+      <w:rPr>
+        <w:rFonts w:ascii="Wingdings" w:hAnsi="Wingdings" w:hint="default"/>
+      </w:rPr>
+    </w:lvl>
+    <w:lvl w:ilvl="1" w:tplc="40090003" w:tentative="1">
+      <w:start w:val="1"/>
+      <w:numFmt w:val="bullet"/>
+      <w:lvlText w:val="o"/>
+      <w:lvlJc w:val="left"/>
+      <w:pPr>
+        <w:ind w:left="2160" w:hanging="360"/>
+      </w:pPr>
+      <w:rPr>
+        <w:rFonts w:ascii="Courier New" w:hAnsi="Courier New" w:cs="Courier New" w:hint="default"/>
+      </w:rPr>
+    </w:lvl>
+    <w:lvl w:ilvl="2" w:tplc="40090005" w:tentative="1">
+      <w:start w:val="1"/>
+      <w:numFmt w:val="bullet"/>
+      <w:lvlText w:val=""/>
+      <w:lvlJc w:val="left"/>
+      <w:pPr>
+        <w:ind w:left="2880" w:hanging="360"/>
+      </w:pPr>
+      <w:rPr>
+        <w:rFonts w:ascii="Wingdings" w:hAnsi="Wingdings" w:hint="default"/>
+      </w:rPr>
+    </w:lvl>
+    <w:lvl w:ilvl="3" w:tplc="40090001" w:tentative="1">
+      <w:start w:val="1"/>
+      <w:numFmt w:val="bullet"/>
+      <w:lvlText w:val=""/>
+      <w:lvlJc w:val="left"/>
+      <w:pPr>
+        <w:ind w:left="3600" w:hanging="360"/>
+      </w:pPr>
+      <w:rPr>
+        <w:rFonts w:ascii="Symbol" w:hAnsi="Symbol" w:hint="default"/>
+      </w:rPr>
+    </w:lvl>
+    <w:lvl w:ilvl="4" w:tplc="40090003" w:tentative="1">
+      <w:start w:val="1"/>
+      <w:numFmt w:val="bullet"/>
+      <w:lvlText w:val="o"/>
+      <w:lvlJc w:val="left"/>
+      <w:pPr>
+        <w:ind w:left="4320" w:hanging="360"/>
+      </w:pPr>
+      <w:rPr>
+        <w:rFonts w:ascii="Courier New" w:hAnsi="Courier New" w:cs="Courier New" w:hint="default"/>
+      </w:rPr>
+    </w:lvl>
+    <w:lvl w:ilvl="5" w:tplc="40090005" w:tentative="1">
+      <w:start w:val="1"/>
+      <w:numFmt w:val="bullet"/>
+      <w:lvlText w:val=""/>
+      <w:lvlJc w:val="left"/>
+      <w:pPr>
+        <w:ind w:left="5040" w:hanging="360"/>
+      </w:pPr>
+      <w:rPr>
+        <w:rFonts w:ascii="Wingdings" w:hAnsi="Wingdings" w:hint="default"/>
+      </w:rPr>
+    </w:lvl>
+    <w:lvl w:ilvl="6" w:tplc="40090001" w:tentative="1">
+      <w:start w:val="1"/>
+      <w:numFmt w:val="bullet"/>
+      <w:lvlText w:val=""/>
+      <w:lvlJc w:val="left"/>
+      <w:pPr>
+        <w:ind w:left="5760" w:hanging="360"/>
+      </w:pPr>
+      <w:rPr>
+        <w:rFonts w:ascii="Symbol" w:hAnsi="Symbol" w:hint="default"/>
+      </w:rPr>
+    </w:lvl>
+    <w:lvl w:ilvl="7" w:tplc="40090003" w:tentative="1">
+      <w:start w:val="1"/>
+      <w:numFmt w:val="bullet"/>
+      <w:lvlText w:val="o"/>
+      <w:lvlJc w:val="left"/>
+      <w:pPr>
+        <w:ind w:left="6480" w:hanging="360"/>
+      </w:pPr>
+      <w:rPr>
+        <w:rFonts w:ascii="Courier New" w:hAnsi="Courier New" w:cs="Courier New" w:hint="default"/>
+      </w:rPr>
+    </w:lvl>
+    <w:lvl w:ilvl="8" w:tplc="40090005" w:tentative="1">
+      <w:start w:val="1"/>
+      <w:numFmt w:val="bullet"/>
+      <w:lvlText w:val=""/>
+      <w:lvlJc w:val="left"/>
+      <w:pPr>
+        <w:ind w:left="7200" w:hanging="360"/>
+      </w:pPr>
+      <w:rPr>
+        <w:rFonts w:ascii="Wingdings" w:hAnsi="Wingdings" w:hint="default"/>
+      </w:rPr>
+    </w:lvl>
+  </w:abstractNum>
+  <w:abstractNum w:abstractNumId="3" w15:restartNumberingAfterBreak="0">
     <w:nsid w:val="338B1EBC"/>
     <w:multiLevelType w:val="hybridMultilevel"/>
     <w:tmpl w:val="6EFEA532"/>
@@ -614,7 +845,7 @@
       </w:rPr>
     </w:lvl>
   </w:abstractNum>
-  <w:abstractNum w:abstractNumId="3" w15:restartNumberingAfterBreak="0">
+  <w:abstractNum w:abstractNumId="4" w15:restartNumberingAfterBreak="0">
     <w:nsid w:val="345F6F08"/>
     <w:multiLevelType w:val="hybridMultilevel"/>
     <w:tmpl w:val="BBB45AA0"/>
@@ -727,7 +958,7 @@
       </w:rPr>
     </w:lvl>
   </w:abstractNum>
-  <w:abstractNum w:abstractNumId="4" w15:restartNumberingAfterBreak="0">
+  <w:abstractNum w:abstractNumId="5" w15:restartNumberingAfterBreak="0">
     <w:nsid w:val="4C1A5622"/>
     <w:multiLevelType w:val="hybridMultilevel"/>
     <w:tmpl w:val="BE3C995A"/>
@@ -816,7 +1047,7 @@
       </w:pPr>
     </w:lvl>
   </w:abstractNum>
-  <w:abstractNum w:abstractNumId="5" w15:restartNumberingAfterBreak="0">
+  <w:abstractNum w:abstractNumId="6" w15:restartNumberingAfterBreak="0">
     <w:nsid w:val="502C6866"/>
     <w:multiLevelType w:val="hybridMultilevel"/>
     <w:tmpl w:val="98543680"/>
@@ -929,7 +1160,7 @@
       </w:rPr>
     </w:lvl>
   </w:abstractNum>
-  <w:abstractNum w:abstractNumId="6" w15:restartNumberingAfterBreak="0">
+  <w:abstractNum w:abstractNumId="7" w15:restartNumberingAfterBreak="0">
     <w:nsid w:val="5DEA19BE"/>
     <w:multiLevelType w:val="hybridMultilevel"/>
     <w:tmpl w:val="9C001264"/>
@@ -1042,7 +1273,7 @@
       </w:rPr>
     </w:lvl>
   </w:abstractNum>
-  <w:abstractNum w:abstractNumId="7" w15:restartNumberingAfterBreak="0">
+  <w:abstractNum w:abstractNumId="8" w15:restartNumberingAfterBreak="0">
     <w:nsid w:val="5E411BF0"/>
     <w:multiLevelType w:val="hybridMultilevel"/>
     <w:tmpl w:val="02E085B6"/>
@@ -1156,7 +1387,7 @@
     </w:lvl>
   </w:abstractNum>
   <w:num w:numId="1" w16cid:durableId="7561304">
-    <w:abstractNumId w:val="4"/>
+    <w:abstractNumId w:val="5"/>
   </w:num>
   <w:num w:numId="2" w16cid:durableId="941186017">
     <w:abstractNumId w:val="1"/>
@@ -1165,19 +1396,22 @@
     <w:abstractNumId w:val="0"/>
   </w:num>
   <w:num w:numId="4" w16cid:durableId="1848594102">
-    <w:abstractNumId w:val="5"/>
+    <w:abstractNumId w:val="6"/>
   </w:num>
   <w:num w:numId="5" w16cid:durableId="791361694">
-    <w:abstractNumId w:val="2"/>
+    <w:abstractNumId w:val="3"/>
   </w:num>
   <w:num w:numId="6" w16cid:durableId="459152250">
+    <w:abstractNumId w:val="8"/>
+  </w:num>
+  <w:num w:numId="7" w16cid:durableId="1288853752">
     <w:abstractNumId w:val="7"/>
   </w:num>
-  <w:num w:numId="7" w16cid:durableId="1288853752">
-    <w:abstractNumId w:val="6"/>
+  <w:num w:numId="8" w16cid:durableId="1276985966">
+    <w:abstractNumId w:val="4"/>
   </w:num>
-  <w:num w:numId="8" w16cid:durableId="1276985966">
-    <w:abstractNumId w:val="3"/>
+  <w:num w:numId="9" w16cid:durableId="1992904109">
+    <w:abstractNumId w:val="2"/>
   </w:num>
 </w:numbering>
 </file>

</xml_diff>